<commit_message>
In /multidict/multidict.php, add charExtra code to deal with the Azkue Basque dictionary
</commit_message>
<xml_diff>
--- a/cloning/multidict_cloning.docx
+++ b/cloning/multidict_cloning.docx
@@ -57,7 +57,15 @@
       </w:r>
       <w:r>
         <w:rPr/>
-        <w:t>Edit /etc/apache2/conf-available/charset.conf to enable AddDevaultCharset UTF-8</w:t>
+        <w:t>Edit /etc/apache2/conf-available/charset.conf to enable AddDe</w:t>
+      </w:r>
+      <w:r>
+        <w:rPr/>
+        <w:t>f</w:t>
+      </w:r>
+      <w:r>
+        <w:rPr/>
+        <w:t>aultCharset UTF-8</w:t>
       </w:r>
     </w:p>
     <w:p>
@@ -1351,10 +1359,33 @@
           <w:lang w:val="ga-IE" w:eastAsia="zh-CN" w:bidi="hi-IN"/>
         </w:rPr>
         <w:t>Set up Mecab</w:t>
+        <w:br/>
+        <w:tab/>
+      </w:r>
+      <w:r>
+        <w:rPr>
+          <w:rFonts w:eastAsia="Noto Serif CJK SC" w:cs="Noto Sans Devanagari"/>
+          <w:color w:val="auto"/>
+          <w:kern w:val="2"/>
+          <w:sz w:val="24"/>
+          <w:szCs w:val="24"/>
+          <w:lang w:val="ga-IE" w:eastAsia="zh-CN" w:bidi="hi-IN"/>
+        </w:rPr>
+        <w:t>apt install mecab</w:t>
+      </w:r>
+      <w:r>
+        <w:rPr>
+          <w:rFonts w:eastAsia="Noto Serif CJK SC" w:cs="Noto Sans Devanagari"/>
+          <w:color w:val="auto"/>
+          <w:kern w:val="2"/>
+          <w:sz w:val="24"/>
+          <w:szCs w:val="24"/>
+          <w:lang w:val="ga-IE" w:eastAsia="zh-CN" w:bidi="hi-IN"/>
+        </w:rPr>
         <w:br/>
         <w:t>Set up Hunspell</w:t>
         <w:br/>
-        <w:t xml:space="preserve">    Put hunspell dictionaries in /usr/share/hunspell</w:t>
+        <w:tab/>
       </w:r>
       <w:r>
         <w:rPr>
@@ -1365,7 +1396,19 @@
           <w:szCs w:val="24"/>
           <w:lang w:val="ga-IE" w:eastAsia="zh-CN" w:bidi="hi-IN"/>
         </w:rPr>
-        <w:t xml:space="preserve"> - </w:t>
+        <w:t>apt install hunspell</w:t>
+      </w:r>
+      <w:r>
+        <w:rPr>
+          <w:rFonts w:eastAsia="Noto Serif CJK SC" w:cs="Noto Sans Devanagari"/>
+          <w:color w:val="auto"/>
+          <w:kern w:val="2"/>
+          <w:sz w:val="24"/>
+          <w:szCs w:val="24"/>
+          <w:lang w:val="ga-IE" w:eastAsia="zh-CN" w:bidi="hi-IN"/>
+        </w:rPr>
+        <w:br/>
+        <w:t xml:space="preserve">    Put hunspell dictionaries in /usr/share/hunspell - </w:t>
       </w:r>
       <w:r>
         <w:rPr>

</xml_diff>

<commit_message>
In /clilstore/page.php add a Bluesky share button
</commit_message>
<xml_diff>
--- a/cloning/multidict_cloning.docx
+++ b/cloning/multidict_cloning.docx
@@ -1,6 +1,6 @@
 
 <file path=word/document.xml><?xml version="1.0" encoding="utf-8"?>
-<w:document xmlns:o="urn:schemas-microsoft-com:office:office" xmlns:r="http://schemas.openxmlformats.org/officeDocument/2006/relationships" xmlns:v="urn:schemas-microsoft-com:vml" xmlns:w="http://schemas.openxmlformats.org/wordprocessingml/2006/main" xmlns:w10="urn:schemas-microsoft-com:office:word" xmlns:wp="http://schemas.openxmlformats.org/drawingml/2006/wordprocessingDrawing" xmlns:wps="http://schemas.microsoft.com/office/word/2010/wordprocessingShape" xmlns:wpg="http://schemas.microsoft.com/office/word/2010/wordprocessingGroup" xmlns:mc="http://schemas.openxmlformats.org/markup-compatibility/2006" xmlns:wp14="http://schemas.microsoft.com/office/word/2010/wordprocessingDrawing" xmlns:w14="http://schemas.microsoft.com/office/word/2010/wordml" mc:Ignorable="w14 wp14">
+<w:document xmlns:o="urn:schemas-microsoft-com:office:office" xmlns:r="http://schemas.openxmlformats.org/officeDocument/2006/relationships" xmlns:v="urn:schemas-microsoft-com:vml" xmlns:w="http://schemas.openxmlformats.org/wordprocessingml/2006/main" xmlns:w10="urn:schemas-microsoft-com:office:word" xmlns:wp="http://schemas.openxmlformats.org/drawingml/2006/wordprocessingDrawing" xmlns:wps="http://schemas.microsoft.com/office/word/2010/wordprocessingShape" xmlns:wpg="http://schemas.microsoft.com/office/word/2010/wordprocessingGroup" xmlns:mc="http://schemas.openxmlformats.org/markup-compatibility/2006" xmlns:wp14="http://schemas.microsoft.com/office/word/2010/wordprocessingDrawing" xmlns:w14="http://schemas.microsoft.com/office/word/2010/wordml" xmlns:w15="http://schemas.microsoft.com/office/word/2012/wordml" mc:Ignorable="w14 wp14 w15">
   <w:body>
     <w:p>
       <w:pPr>
@@ -57,15 +57,7 @@
       </w:r>
       <w:r>
         <w:rPr/>
-        <w:t>Edit /etc/apache2/conf-available/charset.conf to enable AddDe</w:t>
-      </w:r>
-      <w:r>
-        <w:rPr/>
-        <w:t>f</w:t>
-      </w:r>
-      <w:r>
-        <w:rPr/>
-        <w:t>aultCharset UTF-8</w:t>
+        <w:t>Edit /etc/apache2/conf-available/charset.conf to enable AddDefaultCharset UTF-8</w:t>
       </w:r>
     </w:p>
     <w:p>
@@ -233,7 +225,7 @@
           <w:sz w:val="22"/>
           <w:szCs w:val="22"/>
         </w:rPr>
-        <w:t>https://www.digitalocean.com/community/tutorials/how-to-set-up-a-firewall-with-ufw-on-ubuntu-18-04</w:t>
+        <w:t>https://www.digitalocean.com/community/tutorials/how-to-set-up-a-firewall-with-ufw-on-ubuntu</w:t>
       </w:r>
     </w:p>
     <w:p>
@@ -257,6 +249,18 @@
       <w:r>
         <w:rPr/>
         <w:t>apt install php</w:t>
+      </w:r>
+    </w:p>
+    <w:p>
+      <w:pPr>
+        <w:pStyle w:val="Normal"/>
+        <w:bidi w:val="0"/>
+        <w:jc w:val="left"/>
+        <w:rPr/>
+      </w:pPr>
+      <w:r>
+        <w:rPr/>
+        <w:t>apt install php-intl</w:t>
       </w:r>
     </w:p>
     <w:p>
@@ -490,7 +494,7 @@
       </w:r>
       <w:r>
         <w:rPr/>
-        <w:t>service apache2 reload</w:t>
+        <w:t>systemctl restart apache2</w:t>
       </w:r>
     </w:p>
     <w:p>
@@ -609,7 +613,14 @@
           <w:sz w:val="24"/>
           <w:szCs w:val="24"/>
         </w:rPr>
-        <w:t xml:space="preserve">    </w:t>
+        <w:t xml:space="preserve">  </w:t>
+      </w:r>
+      <w:r>
+        <w:rPr>
+          <w:sz w:val="24"/>
+          <w:szCs w:val="24"/>
+        </w:rPr>
+        <w:t xml:space="preserve">? </w:t>
       </w:r>
       <w:r>
         <w:rPr>
@@ -628,11 +639,11 @@
       </w:pPr>
       <w:r>
         <w:rPr/>
-        <w:t xml:space="preserve">    </w:t>
-      </w:r>
-      <w:r>
-        <w:rPr/>
-        <w:t>https://certbot.eff.org/lets-encrypt/ubuntuxenial-apache.html</w:t>
+        <w:t xml:space="preserve">  </w:t>
+      </w:r>
+      <w:r>
+        <w:rPr/>
+        <w:t>? https://certbot.eff.org/lets-encrypt/ubuntuxenial-apache.html</w:t>
       </w:r>
     </w:p>
     <w:p>
@@ -656,7 +667,7 @@
           <w:highlight w:val="white"/>
           <w:lang w:val="ga-IE" w:eastAsia="zh-CN" w:bidi="hi-IN"/>
         </w:rPr>
-        <w:t>apt install python3-certbot-apache</w:t>
+        <w:t>apt install certbot</w:t>
       </w:r>
       <w:r>
         <w:rPr>
@@ -693,7 +704,7 @@
           <w:sz w:val="22"/>
           <w:szCs w:val="22"/>
         </w:rPr>
-        <w:t>https://www.digitalocean.com/community/tutorials/how-to-install-mariadb-on-ubuntu-20-04</w:t>
+        <w:t>https://www.digitalocean.com/community/tutorials/how-to-install-mariadb-on-ubuntu-22-04</w:t>
       </w:r>
     </w:p>
     <w:p>
@@ -712,7 +723,7 @@
           <w:sz w:val="21"/>
           <w:szCs w:val="21"/>
         </w:rPr>
-        <w:t>https://www.digitalocean.com/community/tutorials/how-to-install-and-secure-phpmyadmin-on-ubuntu-20-04</w:t>
+        <w:t>https://www.digitalocean.com/community/tutorials/how-to-install-and-secure-phpmyadmin-on-ubuntu</w:t>
       </w:r>
     </w:p>
     <w:p>
@@ -853,6 +864,104 @@
         <w:t xml:space="preserve">    </w:t>
       </w:r>
       <w:r>
+        <w:rPr>
+          <w:color w:val="C9211E"/>
+        </w:rPr>
+        <w:t>HTTP2.php is currently failing with</w:t>
+      </w:r>
+    </w:p>
+    <w:p>
+      <w:pPr>
+        <w:pStyle w:val="Normal"/>
+        <w:bidi w:val="0"/>
+        <w:jc w:val="left"/>
+        <w:rPr/>
+      </w:pPr>
+      <w:r>
+        <w:rPr>
+          <w:color w:val="C9211E"/>
+        </w:rPr>
+        <w:t xml:space="preserve">    “</w:t>
+      </w:r>
+      <w:r>
+        <w:rPr>
+          <w:color w:val="C9211E"/>
+        </w:rPr>
+        <w:t>Array and string offset access syntax is no longer supported” in the Apache2 error log.</w:t>
+      </w:r>
+    </w:p>
+    <w:p>
+      <w:pPr>
+        <w:pStyle w:val="Normal"/>
+        <w:bidi w:val="0"/>
+        <w:jc w:val="left"/>
+        <w:rPr/>
+      </w:pPr>
+      <w:r>
+        <w:rPr>
+          <w:color w:val="C9211E"/>
+        </w:rPr>
+        <w:t xml:space="preserve">    </w:t>
+      </w:r>
+      <w:r>
+        <w:rPr>
+          <w:color w:val="C9211E"/>
+        </w:rPr>
+        <w:t>All instances of {0} need replacing with [0]; similarly for {$end}, etc.</w:t>
+      </w:r>
+    </w:p>
+    <w:p>
+      <w:pPr>
+        <w:pStyle w:val="Normal"/>
+        <w:bidi w:val="0"/>
+        <w:jc w:val="left"/>
+        <w:rPr/>
+      </w:pPr>
+      <w:r>
+        <w:rPr>
+          <w:color w:val="C9211E"/>
+        </w:rPr>
+        <w:t xml:space="preserve">    </w:t>
+      </w:r>
+      <w:r>
+        <w:rPr>
+          <w:color w:val="C9211E"/>
+        </w:rPr>
+        <w:t>Really we need to stop using these old PEAR packages, and maybe use Composer instead?</w:t>
+      </w:r>
+    </w:p>
+    <w:p>
+      <w:pPr>
+        <w:pStyle w:val="Normal"/>
+        <w:bidi w:val="0"/>
+        <w:jc w:val="left"/>
+        <w:rPr/>
+      </w:pPr>
+      <w:r>
+        <w:rPr>
+          <w:color w:val="C9211E"/>
+        </w:rPr>
+        <w:t xml:space="preserve">    </w:t>
+      </w:r>
+      <w:r>
+        <w:rPr>
+          <w:color w:val="C9211E"/>
+        </w:rPr>
+        <w:t>-- CPD 2024-12-19</w:t>
+      </w:r>
+    </w:p>
+    <w:p>
+      <w:pPr>
+        <w:pStyle w:val="Normal"/>
+        <w:bidi w:val="0"/>
+        <w:jc w:val="left"/>
+        <w:rPr/>
+      </w:pPr>
+      <w:r>
+        <w:rPr/>
+        <w:t xml:space="preserve">    </w:t>
+      </w:r>
+      <w:r>
         <w:rPr/>
         <w:t>pear install HTTP_Request2</w:t>
       </w:r>
@@ -933,7 +1042,7 @@
       </w:pPr>
       <w:r>
         <w:rPr/>
-        <w:t>Create required mySQL userids (...%localhost)</w:t>
+        <w:t>Create required mySQL userids (...@localhost)</w:t>
       </w:r>
     </w:p>
     <w:p>
@@ -1361,52 +1470,12 @@
         <w:t>Set up Mecab</w:t>
         <w:br/>
         <w:tab/>
-      </w:r>
-      <w:r>
-        <w:rPr>
-          <w:rFonts w:eastAsia="Noto Serif CJK SC" w:cs="Noto Sans Devanagari"/>
-          <w:color w:val="auto"/>
-          <w:kern w:val="2"/>
-          <w:sz w:val="24"/>
-          <w:szCs w:val="24"/>
-          <w:lang w:val="ga-IE" w:eastAsia="zh-CN" w:bidi="hi-IN"/>
-        </w:rPr>
         <w:t>apt install mecab</w:t>
-      </w:r>
-      <w:r>
-        <w:rPr>
-          <w:rFonts w:eastAsia="Noto Serif CJK SC" w:cs="Noto Sans Devanagari"/>
-          <w:color w:val="auto"/>
-          <w:kern w:val="2"/>
-          <w:sz w:val="24"/>
-          <w:szCs w:val="24"/>
-          <w:lang w:val="ga-IE" w:eastAsia="zh-CN" w:bidi="hi-IN"/>
-        </w:rPr>
         <w:br/>
         <w:t>Set up Hunspell</w:t>
         <w:br/>
         <w:tab/>
-      </w:r>
-      <w:r>
-        <w:rPr>
-          <w:rFonts w:eastAsia="Noto Serif CJK SC" w:cs="Noto Sans Devanagari"/>
-          <w:color w:val="auto"/>
-          <w:kern w:val="2"/>
-          <w:sz w:val="24"/>
-          <w:szCs w:val="24"/>
-          <w:lang w:val="ga-IE" w:eastAsia="zh-CN" w:bidi="hi-IN"/>
-        </w:rPr>
         <w:t>apt install hunspell</w:t>
-      </w:r>
-      <w:r>
-        <w:rPr>
-          <w:rFonts w:eastAsia="Noto Serif CJK SC" w:cs="Noto Sans Devanagari"/>
-          <w:color w:val="auto"/>
-          <w:kern w:val="2"/>
-          <w:sz w:val="24"/>
-          <w:szCs w:val="24"/>
-          <w:lang w:val="ga-IE" w:eastAsia="zh-CN" w:bidi="hi-IN"/>
-        </w:rPr>
         <w:br/>
         <w:t xml:space="preserve">    Put hunspell dictionaries in /usr/share/hunspell - </w:t>
       </w:r>
@@ -1442,7 +1511,7 @@
     <w:sectPr>
       <w:type w:val="nextPage"/>
       <w:pgSz w:w="11906" w:h="16838"/>
-      <w:pgMar w:left="1134" w:right="1134" w:header="0" w:top="1134" w:footer="0" w:bottom="1134" w:gutter="0"/>
+      <w:pgMar w:left="1134" w:right="1134" w:gutter="0" w:header="0" w:top="1134" w:footer="0" w:bottom="1134"/>
       <w:pgNumType w:fmt="decimal"/>
       <w:formProt w:val="false"/>
       <w:textDirection w:val="lrTb"/>
@@ -1459,7 +1528,6 @@
       <w:rPr>
         <w:rFonts w:ascii="Liberation Serif" w:hAnsi="Liberation Serif" w:eastAsia="Noto Serif CJK SC" w:cs="Noto Sans Devanagari"/>
         <w:kern w:val="2"/>
-        <w:sz w:val="20"/>
         <w:szCs w:val="24"/>
         <w:lang w:val="ga-IE" w:eastAsia="zh-CN" w:bidi="hi-IN"/>
       </w:rPr>
@@ -1487,6 +1555,13 @@
       <w:sz w:val="24"/>
       <w:szCs w:val="24"/>
       <w:lang w:val="ga-IE" w:eastAsia="zh-CN" w:bidi="hi-IN"/>
+    </w:rPr>
+  </w:style>
+  <w:style w:type="character" w:styleId="InternetLink">
+    <w:name w:val="Hyperlink"/>
+    <w:rPr>
+      <w:color w:val="000080"/>
+      <w:u w:val="single"/>
     </w:rPr>
   </w:style>
   <w:style w:type="paragraph" w:styleId="Heading">

</xml_diff>